<commit_message>
OWNER and TEAM_ADMIN role
</commit_message>
<xml_diff>
--- a/ToDo Ticketing.docx
+++ b/ToDo Ticketing.docx
@@ -3,6 +3,9 @@
 <w:document xmlns:wpc="http://schemas.microsoft.com/office/word/2010/wordprocessingCanvas" xmlns:cx="http://schemas.microsoft.com/office/drawing/2014/chartex" xmlns:cx1="http://schemas.microsoft.com/office/drawing/2015/9/8/chartex" xmlns:cx2="http://schemas.microsoft.com/office/drawing/2015/10/21/chartex" xmlns:cx3="http://schemas.microsoft.com/office/drawing/2016/5/9/chartex" xmlns:cx4="http://schemas.microsoft.com/office/drawing/2016/5/10/chartex" xmlns:cx5="http://schemas.microsoft.com/office/drawing/2016/5/11/chartex" xmlns:cx6="http://schemas.microsoft.com/office/drawing/2016/5/12/chartex" xmlns:cx7="http://schemas.microsoft.com/office/drawing/2016/5/13/chartex" xmlns:cx8="http://schemas.microsoft.com/office/drawing/2016/5/14/chartex" xmlns:mc="http://schemas.openxmlformats.org/markup-compatibility/2006" xmlns:aink="http://schemas.microsoft.com/office/drawing/2016/ink" xmlns:am3d="http://schemas.microsoft.com/office/drawing/2017/model3d" xmlns:o="urn:schemas-microsoft-com:office:office" xmlns:oel="http://schemas.microsoft.com/office/2019/extlst" xmlns:r="http://schemas.openxmlformats.org/officeDocument/2006/relationships" xmlns:m="http://schemas.openxmlformats.org/officeDocument/2006/math" xmlns:v="urn:schemas-microsoft-com:vml" xmlns:wp14="http://schemas.microsoft.com/office/word/2010/wordprocessingDrawing" xmlns:wp="http://schemas.openxmlformats.org/drawingml/2006/wordprocessingDrawing" xmlns:w10="urn:schemas-microsoft-com:office:word" xmlns:w="http://schemas.openxmlformats.org/wordprocessingml/2006/main" xmlns:w14="http://schemas.microsoft.com/office/word/2010/wordml" xmlns:w15="http://schemas.microsoft.com/office/word/2012/wordml" xmlns:w16cex="http://schemas.microsoft.com/office/word/2018/wordml/cex" xmlns:w16cid="http://schemas.microsoft.com/office/word/2016/wordml/cid" xmlns:w16="http://schemas.microsoft.com/office/word/2018/wordml" xmlns:w16du="http://schemas.microsoft.com/office/word/2023/wordml/word16du" xmlns:w16sdtdh="http://schemas.microsoft.com/office/word/2020/wordml/sdtdatahash" xmlns:w16sdtfl="http://schemas.microsoft.com/office/word/2024/wordml/sdtformatlock" xmlns:w16se="http://schemas.microsoft.com/office/word/2015/wordml/symex" xmlns:wpg="http://schemas.microsoft.com/office/word/2010/wordprocessingGroup" xmlns:wpi="http://schemas.microsoft.com/office/word/2010/wordprocessingInk" xmlns:wne="http://schemas.microsoft.com/office/word/2006/wordml" xmlns:wps="http://schemas.microsoft.com/office/word/2010/wordprocessingShape" mc:Ignorable="w14 w15 w16se w16cid w16 w16cex w16sdtdh w16sdtfl w16du wp14">
   <w:body>
     <w:p>
+      <w:pPr>
+        <w:spacing w:line="240" w:lineRule="auto"/>
+      </w:pPr>
       <w:r>
         <w:rPr>
           <w:b/>
@@ -33,6 +36,7 @@
           <w:ilvl w:val="0"/>
           <w:numId w:val="1"/>
         </w:numPr>
+        <w:spacing w:line="240" w:lineRule="auto"/>
       </w:pPr>
       <w:r>
         <w:rPr>
@@ -50,6 +54,7 @@
           <w:ilvl w:val="0"/>
           <w:numId w:val="1"/>
         </w:numPr>
+        <w:spacing w:line="240" w:lineRule="auto"/>
       </w:pPr>
       <w:r>
         <w:rPr>
@@ -75,6 +80,7 @@
           <w:ilvl w:val="0"/>
           <w:numId w:val="1"/>
         </w:numPr>
+        <w:spacing w:line="240" w:lineRule="auto"/>
       </w:pPr>
       <w:r>
         <w:rPr>
@@ -96,6 +102,7 @@
           <w:ilvl w:val="0"/>
           <w:numId w:val="1"/>
         </w:numPr>
+        <w:spacing w:line="240" w:lineRule="auto"/>
       </w:pPr>
       <w:r>
         <w:t>Doc drift: </w:t>
@@ -124,6 +131,9 @@
       </w:r>
     </w:p>
     <w:p>
+      <w:pPr>
+        <w:spacing w:line="240" w:lineRule="auto"/>
+      </w:pPr>
       <w:r>
         <w:rPr>
           <w:b/>
@@ -138,6 +148,7 @@
           <w:ilvl w:val="0"/>
           <w:numId w:val="2"/>
         </w:numPr>
+        <w:spacing w:line="240" w:lineRule="auto"/>
       </w:pPr>
       <w:r>
         <w:t>Sprint 1: mostly done except CI/CD and SSO.</w:t>
@@ -149,6 +160,7 @@
           <w:ilvl w:val="0"/>
           <w:numId w:val="2"/>
         </w:numPr>
+        <w:spacing w:line="240" w:lineRule="auto"/>
       </w:pPr>
       <w:r>
         <w:t>Sprint 2: done (ticketing core, agent console, notes/replies, outbound email).</w:t>
@@ -160,6 +172,7 @@
           <w:ilvl w:val="0"/>
           <w:numId w:val="2"/>
         </w:numPr>
+        <w:spacing w:line="240" w:lineRule="auto"/>
       </w:pPr>
       <w:r>
         <w:t>Sprint 3: partial (routing + admin + ticket audit events done; attachments missing).</w:t>
@@ -171,6 +184,7 @@
           <w:ilvl w:val="0"/>
           <w:numId w:val="2"/>
         </w:numPr>
+        <w:spacing w:line="240" w:lineRule="auto"/>
       </w:pPr>
       <w:r>
         <w:t>Sprint 4: largely pending (inbound email + SLA engine + breach worker).</w:t>
@@ -182,18 +196,49 @@
           <w:ilvl w:val="0"/>
           <w:numId w:val="2"/>
         </w:numPr>
+        <w:spacing w:line="240" w:lineRule="auto"/>
       </w:pPr>
       <w:r>
         <w:t>Sprint 5–6: pending (reporting, performance hardening, UAT/rollout).</w:t>
       </w:r>
     </w:p>
     <w:p>
-      <w:r>
+      <w:pPr>
+        <w:spacing w:line="240" w:lineRule="auto"/>
         <w:rPr>
           <w:b/>
           <w:bCs/>
         </w:rPr>
-        <w:t>Next Steps (recommended order)</w:t>
+      </w:pPr>
+      <w:r>
+        <w:rPr>
+          <w:b/>
+          <w:bCs/>
+        </w:rPr>
+        <w:t>Next Steps (recommended order</w:t>
+      </w:r>
+      <w:r>
+        <w:rPr>
+          <w:b/>
+          <w:bCs/>
+        </w:rPr>
+        <w:t>)</w:t>
+      </w:r>
+    </w:p>
+    <w:p>
+      <w:pPr>
+        <w:spacing w:line="240" w:lineRule="auto"/>
+      </w:pPr>
+      <w:r>
+        <w:t>Choose the source-of-truth codebase (</w:t>
+      </w:r>
+      <w:proofErr w:type="spellStart"/>
+      <w:r>
+        <w:t>monorepo</w:t>
+      </w:r>
+      <w:proofErr w:type="spellEnd"/>
+      <w:r>
+        <w:t xml:space="preserve"> vs ticketing-system/) and decide whether to port missing features or consolidate stacks.</w:t>
       </w:r>
     </w:p>
     <w:p>
@@ -202,17 +247,18 @@
           <w:ilvl w:val="0"/>
           <w:numId w:val="3"/>
         </w:numPr>
-      </w:pPr>
-      <w:r>
-        <w:t>Choose the source-of-truth codebase (</w:t>
-      </w:r>
-      <w:proofErr w:type="spellStart"/>
-      <w:r>
-        <w:t>monorepo</w:t>
-      </w:r>
-      <w:proofErr w:type="spellEnd"/>
-      <w:r>
-        <w:t xml:space="preserve"> vs ticketing-system/) and decide whether to port missing features or consolidate stacks.</w:t>
+        <w:spacing w:line="240" w:lineRule="auto"/>
+      </w:pPr>
+      <w:r>
+        <w:t>Implement inbound email + threading (tokenized subject/reply</w:t>
+      </w:r>
+      <w:r>
+        <w:noBreakHyphen/>
+        <w:t>to) + auto</w:t>
+      </w:r>
+      <w:r>
+        <w:noBreakHyphen/>
+        <w:t>reopen on requester reply.</w:t>
       </w:r>
     </w:p>
     <w:p>
@@ -221,17 +267,10 @@
           <w:ilvl w:val="0"/>
           <w:numId w:val="3"/>
         </w:numPr>
-      </w:pPr>
-      <w:r>
-        <w:t>Implement inbound email + threading (tokenized subject/reply</w:t>
-      </w:r>
-      <w:r>
-        <w:noBreakHyphen/>
-        <w:t>to) + auto</w:t>
-      </w:r>
-      <w:r>
-        <w:noBreakHyphen/>
-        <w:t>reopen on requester reply.</w:t>
+        <w:spacing w:line="240" w:lineRule="auto"/>
+      </w:pPr>
+      <w:r>
+        <w:t>Build the SLA engine: SLA instance model or equivalent, breach worker, escalation actions, business-hours calendars.</w:t>
       </w:r>
     </w:p>
     <w:p>
@@ -240,9 +279,18 @@
           <w:ilvl w:val="0"/>
           <w:numId w:val="3"/>
         </w:numPr>
-      </w:pPr>
-      <w:r>
-        <w:t>Build the SLA engine: SLA instance model or equivalent, breach worker, escalation actions, business-hours calendars.</w:t>
+        <w:spacing w:line="240" w:lineRule="auto"/>
+      </w:pPr>
+      <w:r>
+        <w:t>Add attachments end</w:t>
+      </w:r>
+      <w:r>
+        <w:noBreakHyphen/>
+        <w:t>to</w:t>
+      </w:r>
+      <w:r>
+        <w:noBreakHyphen/>
+        <w:t>end (storage, AV scan hook, API + UI upload/download).</w:t>
       </w:r>
     </w:p>
     <w:p>
@@ -251,17 +299,10 @@
           <w:ilvl w:val="0"/>
           <w:numId w:val="3"/>
         </w:numPr>
-      </w:pPr>
-      <w:r>
-        <w:t>Add attachments end</w:t>
-      </w:r>
-      <w:r>
-        <w:noBreakHyphen/>
-        <w:t>to</w:t>
-      </w:r>
-      <w:r>
-        <w:noBreakHyphen/>
-        <w:t>end (storage, AV scan hook, API + UI upload/download).</w:t>
+        <w:spacing w:line="240" w:lineRule="auto"/>
+      </w:pPr>
+      <w:r>
+        <w:t>Expand auditability: admin-change audit events + access logs + viewer UI.</w:t>
       </w:r>
     </w:p>
     <w:p>
@@ -270,24 +311,1163 @@
           <w:ilvl w:val="0"/>
           <w:numId w:val="3"/>
         </w:numPr>
-      </w:pPr>
-      <w:r>
-        <w:t>Expand auditability: admin-change audit events + access logs + viewer UI.</w:t>
+        <w:spacing w:line="240" w:lineRule="auto"/>
+      </w:pPr>
+      <w:r>
+        <w:t>Deliver reporting (SLA compliance, backlog aging, trends) and replace demo auth with Azure AD/OIDC.</w:t>
+      </w:r>
+    </w:p>
+    <w:p>
+      <w:pPr>
+        <w:spacing w:line="240" w:lineRule="auto"/>
+      </w:pPr>
+      <w:r>
+        <w:br/>
+      </w:r>
+      <w:r>
+        <w:br/>
+      </w:r>
+      <w:r>
+        <w:lastRenderedPageBreak/>
+        <w:br/>
+      </w:r>
+      <w:r>
+        <w:rPr>
+          <w:b/>
+          <w:bCs/>
+        </w:rPr>
+        <w:t>Development Stage</w:t>
+      </w:r>
+      <w:r>
+        <w:br/>
+        <w:t>You’re past Sprint 3 and part</w:t>
+      </w:r>
+      <w:r>
+        <w:noBreakHyphen/>
+        <w:t>way through Sprint 4. Sprint 1–2 core ticketing and Sprint 3 routing/admin/attachments/audit are largely implemented, and Sprint 4’s SLA engine + breach worker are implemented, but inbound email is still missing (Sprint 4/5 item). Reporting/perf hardening/UAT are not started. This aligns with </w:t>
+      </w:r>
+      <w:hyperlink r:id="rId7" w:tooltip="sprint.md" w:history="1">
+        <w:r>
+          <w:rPr>
+            <w:rStyle w:val="Hyperlink"/>
+          </w:rPr>
+          <w:t>sprint.md</w:t>
+        </w:r>
+      </w:hyperlink>
+      <w:r>
+        <w:t> (last updated Jan 29, 2026) but the code has moved further on SLA than that doc suggests.</w:t>
+      </w:r>
+    </w:p>
+    <w:p>
+      <w:pPr>
+        <w:spacing w:line="240" w:lineRule="auto"/>
+      </w:pPr>
+      <w:r>
+        <w:rPr>
+          <w:b/>
+          <w:bCs/>
+        </w:rPr>
+        <w:t>Completed (verified in code)</w:t>
       </w:r>
     </w:p>
     <w:p>
       <w:pPr>
         <w:numPr>
           <w:ilvl w:val="0"/>
-          <w:numId w:val="3"/>
+          <w:numId w:val="4"/>
         </w:numPr>
-      </w:pPr>
-      <w:r>
+        <w:spacing w:line="240" w:lineRule="auto"/>
+      </w:pPr>
+      <w:r>
+        <w:t>Core ticket lifecycle, requester/agent flows, internal vs public replies, status transitions, triage board, assignment, transfer, bulk actions: apps/api/src/tickets/*, </w:t>
+      </w:r>
+      <w:hyperlink r:id="rId8" w:tooltip="apps/web/src/pages/TicketsPage.tsx" w:history="1">
+        <w:r>
+          <w:rPr>
+            <w:rStyle w:val="Hyperlink"/>
+          </w:rPr>
+          <w:t>TicketsPage.tsx</w:t>
+        </w:r>
+      </w:hyperlink>
+      <w:r>
+        <w:t>, </w:t>
+      </w:r>
+      <w:hyperlink r:id="rId9" w:tooltip="apps/web/src/pages/TriageBoardPage.tsx" w:history="1">
+        <w:r>
+          <w:rPr>
+            <w:rStyle w:val="Hyperlink"/>
+          </w:rPr>
+          <w:t>TriageBoardPage.tsx</w:t>
+        </w:r>
+      </w:hyperlink>
+      <w:r>
+        <w:t>, </w:t>
+      </w:r>
+      <w:hyperlink r:id="rId10" w:tooltip="apps/web/src/pages/TicketDetailPage.tsx" w:history="1">
+        <w:r>
+          <w:rPr>
+            <w:rStyle w:val="Hyperlink"/>
+          </w:rPr>
+          <w:t>TicketDetailPage.tsx</w:t>
+        </w:r>
+      </w:hyperlink>
+      <w:r>
+        <w:t>, </w:t>
+      </w:r>
+      <w:hyperlink r:id="rId11" w:tooltip="apps/web/src/components/BulkActionsToolbar.tsx" w:history="1">
+        <w:r>
+          <w:rPr>
+            <w:rStyle w:val="Hyperlink"/>
+          </w:rPr>
+          <w:t>BulkActionsToolbar.tsx</w:t>
+        </w:r>
+      </w:hyperlink>
+      <w:r>
+        <w:t>.</w:t>
+      </w:r>
+    </w:p>
+    <w:p>
+      <w:pPr>
+        <w:numPr>
+          <w:ilvl w:val="0"/>
+          <w:numId w:val="4"/>
+        </w:numPr>
+        <w:spacing w:line="240" w:lineRule="auto"/>
+      </w:pPr>
+      <w:r>
+        <w:t>Team routing rules (keyword-based) + round</w:t>
+      </w:r>
+      <w:r>
+        <w:noBreakHyphen/>
+        <w:t>robin assignment strategy: </w:t>
+      </w:r>
+      <w:proofErr w:type="spellStart"/>
+      <w:r>
+        <w:fldChar w:fldCharType="begin"/>
+      </w:r>
+      <w:r>
+        <w:instrText>HYPERLINK "https://file+.vscode-resource.vscode-cdn.net/c%3A/Users/PHulgur/.cursor/extensions/openai.chatgpt-0.4.68-universal/webview/" \o "apps/api/src/routing/routing.service.ts"</w:instrText>
+      </w:r>
+      <w:r>
+        <w:fldChar w:fldCharType="separate"/>
+      </w:r>
+      <w:r>
+        <w:rPr>
+          <w:rStyle w:val="Hyperlink"/>
+        </w:rPr>
+        <w:t>routing.service.ts</w:t>
+      </w:r>
+      <w:proofErr w:type="spellEnd"/>
+      <w:r>
+        <w:fldChar w:fldCharType="end"/>
+      </w:r>
+      <w:r>
+        <w:t>, </w:t>
+      </w:r>
+      <w:proofErr w:type="spellStart"/>
+      <w:r>
+        <w:fldChar w:fldCharType="begin"/>
+      </w:r>
+      <w:r>
+        <w:instrText>HYPERLINK "https://file+.vscode-resource.vscode-cdn.net/c%3A/Users/PHulgur/.cursor/extensions/openai.chatgpt-0.4.68-universal/webview/" \o "apps/api/prisma/schema.prisma"</w:instrText>
+      </w:r>
+      <w:r>
+        <w:fldChar w:fldCharType="separate"/>
+      </w:r>
+      <w:r>
+        <w:rPr>
+          <w:rStyle w:val="Hyperlink"/>
+        </w:rPr>
+        <w:t>schema.prisma</w:t>
+      </w:r>
+      <w:proofErr w:type="spellEnd"/>
+      <w:r>
+        <w:fldChar w:fldCharType="end"/>
+      </w:r>
+      <w:r>
+        <w:t>, </w:t>
+      </w:r>
+      <w:proofErr w:type="spellStart"/>
+      <w:r>
+        <w:fldChar w:fldCharType="begin"/>
+      </w:r>
+      <w:r>
+        <w:instrText>HYPERLINK "https://file+.vscode-resource.vscode-cdn.net/c%3A/Users/PHulgur/.cursor/extensions/openai.chatgpt-0.4.68-universal/webview/" \o "apps/api/src/tickets/tickets.service.ts"</w:instrText>
+      </w:r>
+      <w:r>
+        <w:fldChar w:fldCharType="separate"/>
+      </w:r>
+      <w:r>
+        <w:rPr>
+          <w:rStyle w:val="Hyperlink"/>
+        </w:rPr>
+        <w:t>tickets.service.ts</w:t>
+      </w:r>
+      <w:proofErr w:type="spellEnd"/>
+      <w:r>
+        <w:fldChar w:fldCharType="end"/>
+      </w:r>
+      <w:r>
+        <w:t>.</w:t>
+      </w:r>
+    </w:p>
+    <w:p>
+      <w:pPr>
+        <w:numPr>
+          <w:ilvl w:val="0"/>
+          <w:numId w:val="4"/>
+        </w:numPr>
+        <w:spacing w:line="240" w:lineRule="auto"/>
+      </w:pPr>
+      <w:r>
+        <w:t>SLA policy admin UI + SLA instance sync + breach/at</w:t>
+      </w:r>
+      <w:r>
+        <w:noBreakHyphen/>
+        <w:t>risk worker + escalation notifications: </w:t>
+      </w:r>
+      <w:hyperlink r:id="rId12" w:tooltip="apps/web/src/pages/SlaSettingsPage.tsx" w:history="1">
+        <w:r>
+          <w:rPr>
+            <w:rStyle w:val="Hyperlink"/>
+          </w:rPr>
+          <w:t>SlaSettingsPage.tsx</w:t>
+        </w:r>
+      </w:hyperlink>
+      <w:r>
+        <w:t>, </w:t>
+      </w:r>
+      <w:hyperlink r:id="rId13" w:tooltip="apps/api/src/slas/sla-engine.service.ts" w:history="1">
+        <w:r>
+          <w:rPr>
+            <w:rStyle w:val="Hyperlink"/>
+          </w:rPr>
+          <w:t>sla-engine.service.ts</w:t>
+        </w:r>
+      </w:hyperlink>
+      <w:r>
+        <w:t>, </w:t>
+      </w:r>
+      <w:hyperlink r:id="rId14" w:tooltip="apps/api/src/slas/sla-breach.service.ts" w:history="1">
+        <w:r>
+          <w:rPr>
+            <w:rStyle w:val="Hyperlink"/>
+          </w:rPr>
+          <w:t>sla-breach.service.ts</w:t>
+        </w:r>
+      </w:hyperlink>
+      <w:r>
+        <w:t>, </w:t>
+      </w:r>
+      <w:hyperlink r:id="rId15" w:tooltip="apps/api/prisma/schema.prisma" w:history="1">
+        <w:r>
+          <w:rPr>
+            <w:rStyle w:val="Hyperlink"/>
+          </w:rPr>
+          <w:t>schema.prisma</w:t>
+        </w:r>
+      </w:hyperlink>
+      <w:r>
+        <w:t>.</w:t>
+      </w:r>
+    </w:p>
+    <w:p>
+      <w:pPr>
+        <w:numPr>
+          <w:ilvl w:val="0"/>
+          <w:numId w:val="4"/>
+        </w:numPr>
+        <w:spacing w:line="240" w:lineRule="auto"/>
+      </w:pPr>
+      <w:r>
+        <w:t>Notifications: email outbox + queue + SMTP, plus in</w:t>
+      </w:r>
+      <w:r>
+        <w:noBreakHyphen/>
+        <w:t>app notifications UI/API: apps/</w:t>
+      </w:r>
+      <w:proofErr w:type="spellStart"/>
+      <w:r>
+        <w:t>api</w:t>
+      </w:r>
+      <w:proofErr w:type="spellEnd"/>
+      <w:r>
+        <w:t>/</w:t>
+      </w:r>
+      <w:proofErr w:type="spellStart"/>
+      <w:r>
+        <w:t>src</w:t>
+      </w:r>
+      <w:proofErr w:type="spellEnd"/>
+      <w:r>
+        <w:t>/notifications/*, </w:t>
+      </w:r>
+      <w:proofErr w:type="spellStart"/>
+      <w:r>
+        <w:fldChar w:fldCharType="begin"/>
+      </w:r>
+      <w:r>
+        <w:instrText>HYPERLINK "https://file+.vscode-resource.vscode-cdn.net/c%3A/Users/PHulgur/.cursor/extensions/openai.chatgpt-0.4.68-universal/webview/" \o "apps/web/src/components/NotificationCenter.tsx"</w:instrText>
+      </w:r>
+      <w:r>
+        <w:fldChar w:fldCharType="separate"/>
+      </w:r>
+      <w:r>
+        <w:rPr>
+          <w:rStyle w:val="Hyperlink"/>
+        </w:rPr>
+        <w:t>NotificationCenter.tsx</w:t>
+      </w:r>
+      <w:proofErr w:type="spellEnd"/>
+      <w:r>
+        <w:fldChar w:fldCharType="end"/>
+      </w:r>
+      <w:r>
+        <w:t>.</w:t>
+      </w:r>
+    </w:p>
+    <w:p>
+      <w:pPr>
+        <w:numPr>
+          <w:ilvl w:val="0"/>
+          <w:numId w:val="4"/>
+        </w:numPr>
+        <w:spacing w:line="240" w:lineRule="auto"/>
+      </w:pPr>
+      <w:r>
+        <w:t>Attachments upload/download in UI + API (local storage): </w:t>
+      </w:r>
+      <w:hyperlink r:id="rId16" w:tooltip="apps/api/src/tickets/tickets.service.ts" w:history="1">
+        <w:r>
+          <w:rPr>
+            <w:rStyle w:val="Hyperlink"/>
+          </w:rPr>
+          <w:t>tickets.service.ts</w:t>
+        </w:r>
+      </w:hyperlink>
+      <w:r>
+        <w:t>, </w:t>
+      </w:r>
+      <w:hyperlink r:id="rId17" w:tooltip="apps/api/src/tickets/attachments.controller.ts" w:history="1">
+        <w:r>
+          <w:rPr>
+            <w:rStyle w:val="Hyperlink"/>
+          </w:rPr>
+          <w:t>attachments.controller.ts</w:t>
+        </w:r>
+      </w:hyperlink>
+      <w:r>
+        <w:t>, </w:t>
+      </w:r>
+      <w:hyperlink r:id="rId18" w:tooltip="apps/web/src/pages/TicketDetailPage.tsx" w:history="1">
+        <w:r>
+          <w:rPr>
+            <w:rStyle w:val="Hyperlink"/>
+          </w:rPr>
+          <w:t>TicketDetailPage.tsx</w:t>
+        </w:r>
+      </w:hyperlink>
+      <w:r>
+        <w:t>.</w:t>
+      </w:r>
+    </w:p>
+    <w:p>
+      <w:pPr>
+        <w:numPr>
+          <w:ilvl w:val="0"/>
+          <w:numId w:val="4"/>
+        </w:numPr>
+        <w:spacing w:line="240" w:lineRule="auto"/>
+      </w:pPr>
+      <w:r>
+        <w:t>Ticket followers/watchers: </w:t>
+      </w:r>
+      <w:proofErr w:type="spellStart"/>
+      <w:r>
+        <w:fldChar w:fldCharType="begin"/>
+      </w:r>
+      <w:r>
+        <w:instrText>HYPERLINK "https://file+.vscode-resource.vscode-cdn.net/c%3A/Users/PHulgur/.cursor/extensions/openai.chatgpt-0.4.68-universal/webview/" \o "apps/api/src/tickets/tickets.service.ts"</w:instrText>
+      </w:r>
+      <w:r>
+        <w:fldChar w:fldCharType="separate"/>
+      </w:r>
+      <w:r>
+        <w:rPr>
+          <w:rStyle w:val="Hyperlink"/>
+        </w:rPr>
+        <w:t>tickets.service.ts</w:t>
+      </w:r>
+      <w:proofErr w:type="spellEnd"/>
+      <w:r>
+        <w:fldChar w:fldCharType="end"/>
+      </w:r>
+      <w:r>
+        <w:t>, </w:t>
+      </w:r>
+      <w:proofErr w:type="spellStart"/>
+      <w:r>
+        <w:fldChar w:fldCharType="begin"/>
+      </w:r>
+      <w:r>
+        <w:instrText>HYPERLINK "https://file+.vscode-resource.vscode-cdn.net/c%3A/Users/PHulgur/.cursor/extensions/openai.chatgpt-0.4.68-universal/webview/" \o "apps/web/src/pages/TicketDetailPage.tsx"</w:instrText>
+      </w:r>
+      <w:r>
+        <w:fldChar w:fldCharType="separate"/>
+      </w:r>
+      <w:r>
+        <w:rPr>
+          <w:rStyle w:val="Hyperlink"/>
+        </w:rPr>
+        <w:t>TicketDetailPage.tsx</w:t>
+      </w:r>
+      <w:proofErr w:type="spellEnd"/>
+      <w:r>
+        <w:fldChar w:fldCharType="end"/>
+      </w:r>
+      <w:r>
+        <w:t>.</w:t>
+      </w:r>
+    </w:p>
+    <w:p>
+      <w:pPr>
+        <w:numPr>
+          <w:ilvl w:val="0"/>
+          <w:numId w:val="4"/>
+        </w:numPr>
+        <w:spacing w:line="240" w:lineRule="auto"/>
+      </w:pPr>
+      <w:r>
+        <w:t>Ticket event audit stream and status timeline (limited to status change events): </w:t>
+      </w:r>
+      <w:proofErr w:type="spellStart"/>
+      <w:r>
+        <w:fldChar w:fldCharType="begin"/>
+      </w:r>
+      <w:r>
+        <w:instrText>HYPERLINK "https://file+.vscode-resource.vscode-cdn.net/c%3A/Users/PHulgur/.cursor/extensions/openai.chatgpt-0.4.68-universal/webview/" \o "apps/api/prisma/schema.prisma"</w:instrText>
+      </w:r>
+      <w:r>
+        <w:fldChar w:fldCharType="separate"/>
+      </w:r>
+      <w:r>
+        <w:rPr>
+          <w:rStyle w:val="Hyperlink"/>
+        </w:rPr>
+        <w:t>schema.prisma</w:t>
+      </w:r>
+      <w:proofErr w:type="spellEnd"/>
+      <w:r>
+        <w:fldChar w:fldCharType="end"/>
+      </w:r>
+      <w:r>
+        <w:t>, </w:t>
+      </w:r>
+      <w:proofErr w:type="spellStart"/>
+      <w:r>
+        <w:fldChar w:fldCharType="begin"/>
+      </w:r>
+      <w:r>
+        <w:instrText>HYPERLINK "https://file+.vscode-resource.vscode-cdn.net/c%3A/Users/PHulgur/.cursor/extensions/openai.chatgpt-0.4.68-universal/webview/" \o "apps/web/src/pages/TicketDetailPage.tsx"</w:instrText>
+      </w:r>
+      <w:r>
+        <w:fldChar w:fldCharType="separate"/>
+      </w:r>
+      <w:r>
+        <w:rPr>
+          <w:rStyle w:val="Hyperlink"/>
+        </w:rPr>
+        <w:t>TicketDetailPage.tsx</w:t>
+      </w:r>
+      <w:proofErr w:type="spellEnd"/>
+      <w:r>
+        <w:fldChar w:fldCharType="end"/>
+      </w:r>
+      <w:r>
+        <w:t>.</w:t>
+      </w:r>
+    </w:p>
+    <w:p>
+      <w:pPr>
+        <w:spacing w:line="240" w:lineRule="auto"/>
+      </w:pPr>
+      <w:r>
+        <w:rPr>
+          <w:b/>
+          <w:bCs/>
+        </w:rPr>
+        <w:t>Partially Implemented</w:t>
+      </w:r>
+    </w:p>
+    <w:p>
+      <w:pPr>
+        <w:numPr>
+          <w:ilvl w:val="0"/>
+          <w:numId w:val="5"/>
+        </w:numPr>
+        <w:spacing w:line="240" w:lineRule="auto"/>
+      </w:pPr>
+      <w:r>
+        <w:t>Attachments: stored locally and marked CLEAN, but no malware scanning integration or object storage wiring: </w:t>
+      </w:r>
+      <w:proofErr w:type="spellStart"/>
+      <w:r>
+        <w:fldChar w:fldCharType="begin"/>
+      </w:r>
+      <w:r>
+        <w:instrText>HYPERLINK "https://file+.vscode-resource.vscode-cdn.net/c%3A/Users/PHulgur/.cursor/extensions/openai.chatgpt-0.4.68-universal/webview/" \o "apps/api/src/tickets/tickets.service.ts"</w:instrText>
+      </w:r>
+      <w:r>
+        <w:fldChar w:fldCharType="separate"/>
+      </w:r>
+      <w:r>
+        <w:rPr>
+          <w:rStyle w:val="Hyperlink"/>
+        </w:rPr>
+        <w:t>tickets.service.ts</w:t>
+      </w:r>
+      <w:proofErr w:type="spellEnd"/>
+      <w:r>
+        <w:fldChar w:fldCharType="end"/>
+      </w:r>
+      <w:r>
+        <w:t>.</w:t>
+      </w:r>
+    </w:p>
+    <w:p>
+      <w:pPr>
+        <w:numPr>
+          <w:ilvl w:val="0"/>
+          <w:numId w:val="5"/>
+        </w:numPr>
+        <w:spacing w:line="240" w:lineRule="auto"/>
+      </w:pPr>
+      <w:r>
+        <w:t xml:space="preserve">Audit trail: </w:t>
+      </w:r>
+      <w:proofErr w:type="spellStart"/>
+      <w:r>
+        <w:t>TicketEvent</w:t>
+      </w:r>
+      <w:proofErr w:type="spellEnd"/>
+      <w:r>
+        <w:t xml:space="preserve"> exists, but no access logs or admin</w:t>
+      </w:r>
+      <w:r>
+        <w:noBreakHyphen/>
+        <w:t>change audit viewer: </w:t>
+      </w:r>
+      <w:proofErr w:type="spellStart"/>
+      <w:r>
+        <w:fldChar w:fldCharType="begin"/>
+      </w:r>
+      <w:r>
+        <w:instrText>HYPERLINK "https://file+.vscode-resource.vscode-cdn.net/c%3A/Users/PHulgur/.cursor/extensions/openai.chatgpt-0.4.68-universal/webview/" \o "apps/api/prisma/schema.prisma"</w:instrText>
+      </w:r>
+      <w:r>
+        <w:fldChar w:fldCharType="separate"/>
+      </w:r>
+      <w:r>
+        <w:rPr>
+          <w:rStyle w:val="Hyperlink"/>
+        </w:rPr>
+        <w:t>schema.prisma</w:t>
+      </w:r>
+      <w:proofErr w:type="spellEnd"/>
+      <w:r>
+        <w:fldChar w:fldCharType="end"/>
+      </w:r>
+      <w:r>
+        <w:t>, </w:t>
+      </w:r>
+      <w:proofErr w:type="spellStart"/>
+      <w:r>
+        <w:fldChar w:fldCharType="begin"/>
+      </w:r>
+      <w:r>
+        <w:instrText>HYPERLINK "https://file+.vscode-resource.vscode-cdn.net/c%3A/Users/PHulgur/.cursor/extensions/openai.chatgpt-0.4.68-universal/webview/" \o "apps/web/src/pages/TicketDetailPage.tsx"</w:instrText>
+      </w:r>
+      <w:r>
+        <w:fldChar w:fldCharType="separate"/>
+      </w:r>
+      <w:r>
+        <w:rPr>
+          <w:rStyle w:val="Hyperlink"/>
+        </w:rPr>
+        <w:t>TicketDetailPage.tsx</w:t>
+      </w:r>
+      <w:proofErr w:type="spellEnd"/>
+      <w:r>
+        <w:fldChar w:fldCharType="end"/>
+      </w:r>
+      <w:r>
+        <w:t>.</w:t>
+      </w:r>
+    </w:p>
+    <w:p>
+      <w:pPr>
+        <w:numPr>
+          <w:ilvl w:val="0"/>
+          <w:numId w:val="5"/>
+        </w:numPr>
+        <w:spacing w:line="240" w:lineRule="auto"/>
+      </w:pPr>
+      <w:r>
+        <w:t>Routing strategies: queue</w:t>
+      </w:r>
+      <w:r>
+        <w:noBreakHyphen/>
+        <w:t>only and round</w:t>
+      </w:r>
+      <w:r>
+        <w:noBreakHyphen/>
+        <w:t>robin only; no skill</w:t>
+      </w:r>
+      <w:r>
+        <w:noBreakHyphen/>
+        <w:t>based/on</w:t>
+      </w:r>
+      <w:r>
+        <w:noBreakHyphen/>
+        <w:t>call assignment: </w:t>
+      </w:r>
+      <w:proofErr w:type="spellStart"/>
+      <w:r>
+        <w:fldChar w:fldCharType="begin"/>
+      </w:r>
+      <w:r>
+        <w:instrText>HYPERLINK "https://file+.vscode-resource.vscode-cdn.net/c%3A/Users/PHulgur/.cursor/extensions/openai.chatgpt-0.4.68-universal/webview/" \o "apps/api/prisma/schema.prisma"</w:instrText>
+      </w:r>
+      <w:r>
+        <w:fldChar w:fldCharType="separate"/>
+      </w:r>
+      <w:r>
+        <w:rPr>
+          <w:rStyle w:val="Hyperlink"/>
+        </w:rPr>
+        <w:t>schema.prisma</w:t>
+      </w:r>
+      <w:proofErr w:type="spellEnd"/>
+      <w:r>
+        <w:fldChar w:fldCharType="end"/>
+      </w:r>
+      <w:r>
+        <w:t>, </w:t>
+      </w:r>
+      <w:proofErr w:type="spellStart"/>
+      <w:r>
+        <w:fldChar w:fldCharType="begin"/>
+      </w:r>
+      <w:r>
+        <w:instrText>HYPERLINK "https://file+.vscode-resource.vscode-cdn.net/c%3A/Users/PHulgur/.cursor/extensions/openai.chatgpt-0.4.68-universal/webview/" \o "apps/api/src/tickets/tickets.service.ts"</w:instrText>
+      </w:r>
+      <w:r>
+        <w:fldChar w:fldCharType="separate"/>
+      </w:r>
+      <w:r>
+        <w:rPr>
+          <w:rStyle w:val="Hyperlink"/>
+        </w:rPr>
+        <w:t>tickets.service.ts</w:t>
+      </w:r>
+      <w:proofErr w:type="spellEnd"/>
+      <w:r>
+        <w:fldChar w:fldCharType="end"/>
+      </w:r>
+      <w:r>
+        <w:t>.</w:t>
+      </w:r>
+    </w:p>
+    <w:p>
+      <w:pPr>
+        <w:numPr>
+          <w:ilvl w:val="0"/>
+          <w:numId w:val="5"/>
+        </w:numPr>
+        <w:spacing w:line="240" w:lineRule="auto"/>
+      </w:pPr>
+      <w:r>
+        <w:t>SLA: policy + instance + breach worker are present, but business hours/holiday calendars are not implemented and due dates are simple hour offsets: </w:t>
+      </w:r>
+      <w:proofErr w:type="spellStart"/>
+      <w:r>
+        <w:fldChar w:fldCharType="begin"/>
+      </w:r>
+      <w:r>
+        <w:instrText>HYPERLINK "https://file+.vscode-resource.vscode-cdn.net/c%3A/Users/PHulgur/.cursor/extensions/openai.chatgpt-0.4.68-universal/webview/" \o "apps/api/src/tickets/tickets.service.ts"</w:instrText>
+      </w:r>
+      <w:r>
+        <w:fldChar w:fldCharType="separate"/>
+      </w:r>
+      <w:r>
+        <w:rPr>
+          <w:rStyle w:val="Hyperlink"/>
+        </w:rPr>
+        <w:t>tickets.service.ts</w:t>
+      </w:r>
+      <w:proofErr w:type="spellEnd"/>
+      <w:r>
+        <w:fldChar w:fldCharType="end"/>
+      </w:r>
+      <w:r>
+        <w:t>, </w:t>
+      </w:r>
+      <w:proofErr w:type="spellStart"/>
+      <w:r>
+        <w:fldChar w:fldCharType="begin"/>
+      </w:r>
+      <w:r>
+        <w:instrText>HYPERLINK "https://file+.vscode-resource.vscode-cdn.net/c%3A/Users/PHulgur/.cursor/extensions/openai.chatgpt-0.4.68-universal/webview/" \o "apps/api/src/slas/sla-engine.service.ts"</w:instrText>
+      </w:r>
+      <w:r>
+        <w:fldChar w:fldCharType="separate"/>
+      </w:r>
+      <w:r>
+        <w:rPr>
+          <w:rStyle w:val="Hyperlink"/>
+        </w:rPr>
+        <w:t>sla-engine.service.ts</w:t>
+      </w:r>
+      <w:proofErr w:type="spellEnd"/>
+      <w:r>
+        <w:fldChar w:fldCharType="end"/>
+      </w:r>
+      <w:r>
+        <w:t>.</w:t>
+      </w:r>
+    </w:p>
+    <w:p>
+      <w:pPr>
+        <w:numPr>
+          <w:ilvl w:val="0"/>
+          <w:numId w:val="5"/>
+        </w:numPr>
+        <w:spacing w:line="240" w:lineRule="auto"/>
+      </w:pPr>
+      <w:r>
+        <w:t>Notifications: email + in</w:t>
+      </w:r>
+      <w:r>
+        <w:noBreakHyphen/>
+        <w:t>app are present, but no template management, digests, or Teams/Slack: apps/</w:t>
+      </w:r>
+      <w:proofErr w:type="spellStart"/>
+      <w:r>
+        <w:t>api</w:t>
+      </w:r>
+      <w:proofErr w:type="spellEnd"/>
+      <w:r>
+        <w:t>/</w:t>
+      </w:r>
+      <w:proofErr w:type="spellStart"/>
+      <w:r>
+        <w:t>src</w:t>
+      </w:r>
+      <w:proofErr w:type="spellEnd"/>
+      <w:r>
+        <w:t>/notifications/*.</w:t>
+      </w:r>
+    </w:p>
+    <w:p>
+      <w:pPr>
+        <w:spacing w:line="240" w:lineRule="auto"/>
+      </w:pPr>
+      <w:r>
+        <w:rPr>
+          <w:b/>
+          <w:bCs/>
+        </w:rPr>
         <w:lastRenderedPageBreak/>
-        <w:t>Deliver reporting (SLA compliance, backlog aging, trends) and replace demo auth with Azure AD/OIDC.</w:t>
-      </w:r>
-    </w:p>
-    <w:p/>
+        <w:t>Pending (from IT.pdf / sprint.md, not found in code)</w:t>
+      </w:r>
+    </w:p>
+    <w:p>
+      <w:pPr>
+        <w:numPr>
+          <w:ilvl w:val="0"/>
+          <w:numId w:val="6"/>
+        </w:numPr>
+        <w:spacing w:line="240" w:lineRule="auto"/>
+      </w:pPr>
+      <w:r>
+        <w:t>Inbound email intake, threading, reply</w:t>
+      </w:r>
+      <w:r>
+        <w:noBreakHyphen/>
+        <w:t>token parsing, auto</w:t>
+      </w:r>
+      <w:r>
+        <w:noBreakHyphen/>
+        <w:t>reopen: no inbound email handler or webhook endpoints found in apps/</w:t>
+      </w:r>
+      <w:proofErr w:type="spellStart"/>
+      <w:r>
+        <w:t>api</w:t>
+      </w:r>
+      <w:proofErr w:type="spellEnd"/>
+      <w:r>
+        <w:t>/</w:t>
+      </w:r>
+      <w:proofErr w:type="spellStart"/>
+      <w:r>
+        <w:t>src</w:t>
+      </w:r>
+      <w:proofErr w:type="spellEnd"/>
+      <w:r>
+        <w:t>.</w:t>
+      </w:r>
+    </w:p>
+    <w:p>
+      <w:pPr>
+        <w:numPr>
+          <w:ilvl w:val="0"/>
+          <w:numId w:val="6"/>
+        </w:numPr>
+        <w:spacing w:line="240" w:lineRule="auto"/>
+      </w:pPr>
+      <w:r>
+        <w:t>Reporting dashboards (SLA compliance, backlog aging, trends, agent metrics): </w:t>
+      </w:r>
+      <w:proofErr w:type="spellStart"/>
+      <w:r>
+        <w:fldChar w:fldCharType="begin"/>
+      </w:r>
+      <w:r>
+        <w:instrText>HYPERLINK "https://file+.vscode-resource.vscode-cdn.net/c%3A/Users/PHulgur/.cursor/extensions/openai.chatgpt-0.4.68-universal/webview/" \o "apps/web/src/pages/ReportsPage.tsx"</w:instrText>
+      </w:r>
+      <w:r>
+        <w:fldChar w:fldCharType="separate"/>
+      </w:r>
+      <w:r>
+        <w:rPr>
+          <w:rStyle w:val="Hyperlink"/>
+        </w:rPr>
+        <w:t>ReportsPage.tsx</w:t>
+      </w:r>
+      <w:proofErr w:type="spellEnd"/>
+      <w:r>
+        <w:fldChar w:fldCharType="end"/>
+      </w:r>
+      <w:r>
+        <w:t> is placeholder; no reports API module exists.</w:t>
+      </w:r>
+    </w:p>
+    <w:p>
+      <w:pPr>
+        <w:numPr>
+          <w:ilvl w:val="0"/>
+          <w:numId w:val="6"/>
+        </w:numPr>
+        <w:spacing w:line="240" w:lineRule="auto"/>
+      </w:pPr>
+      <w:r>
+        <w:t>SSO/OIDC integration; current auth is demo header</w:t>
+      </w:r>
+      <w:r>
+        <w:noBreakHyphen/>
+        <w:t>based: </w:t>
+      </w:r>
+      <w:proofErr w:type="spellStart"/>
+      <w:r>
+        <w:fldChar w:fldCharType="begin"/>
+      </w:r>
+      <w:r>
+        <w:instrText>HYPERLINK "https://file+.vscode-resource.vscode-cdn.net/c%3A/Users/PHulgur/.cursor/extensions/openai.chatgpt-0.4.68-universal/webview/" \o "apps/api/src/auth/auth.guard.ts"</w:instrText>
+      </w:r>
+      <w:r>
+        <w:fldChar w:fldCharType="separate"/>
+      </w:r>
+      <w:r>
+        <w:rPr>
+          <w:rStyle w:val="Hyperlink"/>
+        </w:rPr>
+        <w:t>auth.guard.ts</w:t>
+      </w:r>
+      <w:proofErr w:type="spellEnd"/>
+      <w:r>
+        <w:fldChar w:fldCharType="end"/>
+      </w:r>
+      <w:r>
+        <w:t>.</w:t>
+      </w:r>
+    </w:p>
+    <w:p>
+      <w:pPr>
+        <w:numPr>
+          <w:ilvl w:val="0"/>
+          <w:numId w:val="6"/>
+        </w:numPr>
+        <w:spacing w:line="240" w:lineRule="auto"/>
+      </w:pPr>
+      <w:r>
+        <w:t>Ticket sharing with other teams (explicit share without transfer): no /share endpoints or UI.</w:t>
+      </w:r>
+    </w:p>
+    <w:p>
+      <w:pPr>
+        <w:numPr>
+          <w:ilvl w:val="0"/>
+          <w:numId w:val="6"/>
+        </w:numPr>
+        <w:spacing w:line="240" w:lineRule="auto"/>
+      </w:pPr>
+      <w:r>
+        <w:t xml:space="preserve">Tags/custom </w:t>
+      </w:r>
+      <w:proofErr w:type="gramStart"/>
+      <w:r>
+        <w:t>fields, @</w:t>
+      </w:r>
+      <w:proofErr w:type="gramEnd"/>
+      <w:r>
+        <w:t>mentions, parent/child linking.</w:t>
+      </w:r>
+    </w:p>
+    <w:p>
+      <w:pPr>
+        <w:numPr>
+          <w:ilvl w:val="0"/>
+          <w:numId w:val="6"/>
+        </w:numPr>
+        <w:spacing w:line="240" w:lineRule="auto"/>
+      </w:pPr>
+      <w:r>
+        <w:t>Performance hardening (rate limiting, idempotency keys, caching/index tuning), UAT/rollout runbooks, Teams message intake.</w:t>
+      </w:r>
+    </w:p>
+    <w:p>
+      <w:pPr>
+        <w:spacing w:line="240" w:lineRule="auto"/>
+      </w:pPr>
+      <w:r>
+        <w:rPr>
+          <w:b/>
+          <w:bCs/>
+        </w:rPr>
+        <w:t>Doc Drift / “Implemented but docs say not”</w:t>
+      </w:r>
+    </w:p>
+    <w:p>
+      <w:pPr>
+        <w:numPr>
+          <w:ilvl w:val="0"/>
+          <w:numId w:val="7"/>
+        </w:numPr>
+        <w:spacing w:line="240" w:lineRule="auto"/>
+      </w:pPr>
+      <w:proofErr w:type="spellStart"/>
+      <w:r>
+        <w:t>ToDo</w:t>
+      </w:r>
+      <w:proofErr w:type="spellEnd"/>
+      <w:r>
+        <w:t xml:space="preserve"> Ticketing doc says SLA is partial; codebase includes </w:t>
+      </w:r>
+      <w:proofErr w:type="spellStart"/>
+      <w:r>
+        <w:t>SlaInstance</w:t>
+      </w:r>
+      <w:proofErr w:type="spellEnd"/>
+      <w:r>
+        <w:t>, </w:t>
+      </w:r>
+      <w:proofErr w:type="spellStart"/>
+      <w:r>
+        <w:t>SlaEngineService</w:t>
+      </w:r>
+      <w:proofErr w:type="spellEnd"/>
+      <w:r>
+        <w:t>, and </w:t>
+      </w:r>
+      <w:proofErr w:type="spellStart"/>
+      <w:r>
+        <w:t>SlaBreachService</w:t>
+      </w:r>
+      <w:proofErr w:type="spellEnd"/>
+      <w:r>
+        <w:t> with escalation + notifications.</w:t>
+      </w:r>
+    </w:p>
+    <w:p>
+      <w:pPr>
+        <w:numPr>
+          <w:ilvl w:val="0"/>
+          <w:numId w:val="7"/>
+        </w:numPr>
+        <w:spacing w:line="240" w:lineRule="auto"/>
+      </w:pPr>
+      <w:proofErr w:type="spellStart"/>
+      <w:r>
+        <w:t>ToDo</w:t>
+      </w:r>
+      <w:proofErr w:type="spellEnd"/>
+      <w:r>
+        <w:t xml:space="preserve"> doc says followers aren’t implemented; followers exist in API + UI (</w:t>
+      </w:r>
+      <w:proofErr w:type="spellStart"/>
+      <w:r>
+        <w:fldChar w:fldCharType="begin"/>
+      </w:r>
+      <w:r>
+        <w:instrText>HYPERLINK "https://file+.vscode-resource.vscode-cdn.net/c%3A/Users/PHulgur/.cursor/extensions/openai.chatgpt-0.4.68-universal/webview/" \o "apps/api/src/tickets/tickets.service.ts"</w:instrText>
+      </w:r>
+      <w:r>
+        <w:fldChar w:fldCharType="separate"/>
+      </w:r>
+      <w:r>
+        <w:rPr>
+          <w:rStyle w:val="Hyperlink"/>
+        </w:rPr>
+        <w:t>tickets.service.ts</w:t>
+      </w:r>
+      <w:proofErr w:type="spellEnd"/>
+      <w:r>
+        <w:fldChar w:fldCharType="end"/>
+      </w:r>
+      <w:r>
+        <w:t>, </w:t>
+      </w:r>
+      <w:proofErr w:type="spellStart"/>
+      <w:r>
+        <w:fldChar w:fldCharType="begin"/>
+      </w:r>
+      <w:r>
+        <w:instrText>HYPERLINK "https://file+.vscode-resource.vscode-cdn.net/c%3A/Users/PHulgur/.cursor/extensions/openai.chatgpt-0.4.68-universal/webview/" \o "apps/web/src/pages/TicketDetailPage.tsx"</w:instrText>
+      </w:r>
+      <w:r>
+        <w:fldChar w:fldCharType="separate"/>
+      </w:r>
+      <w:r>
+        <w:rPr>
+          <w:rStyle w:val="Hyperlink"/>
+        </w:rPr>
+        <w:t>TicketDetailPage.tsx</w:t>
+      </w:r>
+      <w:proofErr w:type="spellEnd"/>
+      <w:r>
+        <w:fldChar w:fldCharType="end"/>
+      </w:r>
+      <w:r>
+        <w:t>).</w:t>
+      </w:r>
+    </w:p>
+    <w:p>
+      <w:pPr>
+        <w:spacing w:line="240" w:lineRule="auto"/>
+      </w:pPr>
+      <w:r>
+        <w:t>If you want, I can produce a feature</w:t>
+      </w:r>
+      <w:r>
+        <w:noBreakHyphen/>
+        <w:t>by</w:t>
+      </w:r>
+      <w:r>
+        <w:noBreakHyphen/>
+        <w:t>feature checklist mapped directly to IT.pdf sections and mark each as Done/Partial/Missing.</w:t>
+      </w:r>
+    </w:p>
+    <w:p>
+      <w:pPr>
+        <w:spacing w:line="240" w:lineRule="auto"/>
+      </w:pPr>
+      <w:r>
+        <w:br/>
+      </w:r>
+      <w:r>
+        <w:br/>
+      </w:r>
+      <w:r>
+        <w:br/>
+      </w:r>
+      <w:r>
+        <w:br/>
+      </w:r>
+      <w:r>
+        <w:br/>
+      </w:r>
+      <w:r>
+        <w:br/>
+      </w:r>
+      <w:r>
+        <w:br/>
+      </w:r>
+      <w:r>
+        <w:br/>
+      </w:r>
+      <w:r>
+        <w:br/>
+      </w:r>
+      <w:r>
+        <w:br/>
+      </w:r>
+      <w:r>
+        <w:br/>
+      </w:r>
+      <w:r>
+        <w:br/>
+      </w:r>
+      <w:r>
+        <w:br/>
+      </w:r>
+      <w:r>
+        <w:br/>
+      </w:r>
+      <w:r>
+        <w:br/>
+      </w:r>
+      <w:r>
+        <w:br/>
+      </w:r>
+      <w:r>
+        <w:br/>
+      </w:r>
+      <w:r>
+        <w:br/>
+      </w:r>
+      <w:r>
+        <w:br/>
+      </w:r>
+      <w:r>
+        <w:lastRenderedPageBreak/>
+        <w:br/>
+      </w:r>
+      <w:r>
+        <w:br/>
+      </w:r>
+      <w:r>
+        <w:br/>
+      </w:r>
+      <w:r>
+        <w:br/>
+      </w:r>
+      <w:r>
+        <w:br/>
+      </w:r>
+      <w:r>
+        <w:br/>
+      </w:r>
+      <w:r>
+        <w:br/>
+      </w:r>
+      <w:r>
+        <w:br/>
+      </w:r>
+      <w:r>
+        <w:br/>
+      </w:r>
+      <w:r>
+        <w:br/>
+      </w:r>
+      <w:r>
+        <w:br/>
+      </w:r>
+    </w:p>
+    <w:p>
+      <w:pPr>
+        <w:spacing w:line="240" w:lineRule="auto"/>
+      </w:pPr>
+    </w:p>
     <w:sectPr>
       <w:pgSz w:w="12240" w:h="15840"/>
       <w:pgMar w:top="1440" w:right="1440" w:bottom="1440" w:left="1440" w:header="720" w:footer="720" w:gutter="0"/>
@@ -563,6 +1743,155 @@
     </w:lvl>
   </w:abstractNum>
   <w:abstractNum w:abstractNumId="2" w15:restartNumberingAfterBreak="0">
+    <w:nsid w:val="3A132308"/>
+    <w:multiLevelType w:val="multilevel"/>
+    <w:tmpl w:val="542A52B8"/>
+    <w:lvl w:ilvl="0">
+      <w:start w:val="1"/>
+      <w:numFmt w:val="bullet"/>
+      <w:lvlText w:val=""/>
+      <w:lvlJc w:val="left"/>
+      <w:pPr>
+        <w:tabs>
+          <w:tab w:val="num" w:pos="720"/>
+        </w:tabs>
+        <w:ind w:left="720" w:hanging="360"/>
+      </w:pPr>
+      <w:rPr>
+        <w:rFonts w:ascii="Symbol" w:hAnsi="Symbol" w:hint="default"/>
+        <w:sz w:val="20"/>
+      </w:rPr>
+    </w:lvl>
+    <w:lvl w:ilvl="1" w:tentative="1">
+      <w:start w:val="1"/>
+      <w:numFmt w:val="bullet"/>
+      <w:lvlText w:val=""/>
+      <w:lvlJc w:val="left"/>
+      <w:pPr>
+        <w:tabs>
+          <w:tab w:val="num" w:pos="1440"/>
+        </w:tabs>
+        <w:ind w:left="1440" w:hanging="360"/>
+      </w:pPr>
+      <w:rPr>
+        <w:rFonts w:ascii="Symbol" w:hAnsi="Symbol" w:hint="default"/>
+        <w:sz w:val="20"/>
+      </w:rPr>
+    </w:lvl>
+    <w:lvl w:ilvl="2" w:tentative="1">
+      <w:start w:val="1"/>
+      <w:numFmt w:val="bullet"/>
+      <w:lvlText w:val=""/>
+      <w:lvlJc w:val="left"/>
+      <w:pPr>
+        <w:tabs>
+          <w:tab w:val="num" w:pos="2160"/>
+        </w:tabs>
+        <w:ind w:left="2160" w:hanging="360"/>
+      </w:pPr>
+      <w:rPr>
+        <w:rFonts w:ascii="Symbol" w:hAnsi="Symbol" w:hint="default"/>
+        <w:sz w:val="20"/>
+      </w:rPr>
+    </w:lvl>
+    <w:lvl w:ilvl="3" w:tentative="1">
+      <w:start w:val="1"/>
+      <w:numFmt w:val="bullet"/>
+      <w:lvlText w:val=""/>
+      <w:lvlJc w:val="left"/>
+      <w:pPr>
+        <w:tabs>
+          <w:tab w:val="num" w:pos="2880"/>
+        </w:tabs>
+        <w:ind w:left="2880" w:hanging="360"/>
+      </w:pPr>
+      <w:rPr>
+        <w:rFonts w:ascii="Symbol" w:hAnsi="Symbol" w:hint="default"/>
+        <w:sz w:val="20"/>
+      </w:rPr>
+    </w:lvl>
+    <w:lvl w:ilvl="4" w:tentative="1">
+      <w:start w:val="1"/>
+      <w:numFmt w:val="bullet"/>
+      <w:lvlText w:val=""/>
+      <w:lvlJc w:val="left"/>
+      <w:pPr>
+        <w:tabs>
+          <w:tab w:val="num" w:pos="3600"/>
+        </w:tabs>
+        <w:ind w:left="3600" w:hanging="360"/>
+      </w:pPr>
+      <w:rPr>
+        <w:rFonts w:ascii="Symbol" w:hAnsi="Symbol" w:hint="default"/>
+        <w:sz w:val="20"/>
+      </w:rPr>
+    </w:lvl>
+    <w:lvl w:ilvl="5" w:tentative="1">
+      <w:start w:val="1"/>
+      <w:numFmt w:val="bullet"/>
+      <w:lvlText w:val=""/>
+      <w:lvlJc w:val="left"/>
+      <w:pPr>
+        <w:tabs>
+          <w:tab w:val="num" w:pos="4320"/>
+        </w:tabs>
+        <w:ind w:left="4320" w:hanging="360"/>
+      </w:pPr>
+      <w:rPr>
+        <w:rFonts w:ascii="Symbol" w:hAnsi="Symbol" w:hint="default"/>
+        <w:sz w:val="20"/>
+      </w:rPr>
+    </w:lvl>
+    <w:lvl w:ilvl="6" w:tentative="1">
+      <w:start w:val="1"/>
+      <w:numFmt w:val="bullet"/>
+      <w:lvlText w:val=""/>
+      <w:lvlJc w:val="left"/>
+      <w:pPr>
+        <w:tabs>
+          <w:tab w:val="num" w:pos="5040"/>
+        </w:tabs>
+        <w:ind w:left="5040" w:hanging="360"/>
+      </w:pPr>
+      <w:rPr>
+        <w:rFonts w:ascii="Symbol" w:hAnsi="Symbol" w:hint="default"/>
+        <w:sz w:val="20"/>
+      </w:rPr>
+    </w:lvl>
+    <w:lvl w:ilvl="7" w:tentative="1">
+      <w:start w:val="1"/>
+      <w:numFmt w:val="bullet"/>
+      <w:lvlText w:val=""/>
+      <w:lvlJc w:val="left"/>
+      <w:pPr>
+        <w:tabs>
+          <w:tab w:val="num" w:pos="5760"/>
+        </w:tabs>
+        <w:ind w:left="5760" w:hanging="360"/>
+      </w:pPr>
+      <w:rPr>
+        <w:rFonts w:ascii="Symbol" w:hAnsi="Symbol" w:hint="default"/>
+        <w:sz w:val="20"/>
+      </w:rPr>
+    </w:lvl>
+    <w:lvl w:ilvl="8" w:tentative="1">
+      <w:start w:val="1"/>
+      <w:numFmt w:val="bullet"/>
+      <w:lvlText w:val=""/>
+      <w:lvlJc w:val="left"/>
+      <w:pPr>
+        <w:tabs>
+          <w:tab w:val="num" w:pos="6480"/>
+        </w:tabs>
+        <w:ind w:left="6480" w:hanging="360"/>
+      </w:pPr>
+      <w:rPr>
+        <w:rFonts w:ascii="Symbol" w:hAnsi="Symbol" w:hint="default"/>
+        <w:sz w:val="20"/>
+      </w:rPr>
+    </w:lvl>
+  </w:abstractNum>
+  <w:abstractNum w:abstractNumId="3" w15:restartNumberingAfterBreak="0">
     <w:nsid w:val="4E677DE6"/>
     <w:multiLevelType w:val="multilevel"/>
     <w:tmpl w:val="51E66B22"/>
@@ -711,14 +2040,473 @@
       </w:rPr>
     </w:lvl>
   </w:abstractNum>
+  <w:abstractNum w:abstractNumId="4" w15:restartNumberingAfterBreak="0">
+    <w:nsid w:val="5B3B3220"/>
+    <w:multiLevelType w:val="multilevel"/>
+    <w:tmpl w:val="47029490"/>
+    <w:lvl w:ilvl="0">
+      <w:start w:val="1"/>
+      <w:numFmt w:val="bullet"/>
+      <w:lvlText w:val=""/>
+      <w:lvlJc w:val="left"/>
+      <w:pPr>
+        <w:tabs>
+          <w:tab w:val="num" w:pos="720"/>
+        </w:tabs>
+        <w:ind w:left="720" w:hanging="360"/>
+      </w:pPr>
+      <w:rPr>
+        <w:rFonts w:ascii="Symbol" w:hAnsi="Symbol" w:hint="default"/>
+        <w:sz w:val="20"/>
+      </w:rPr>
+    </w:lvl>
+    <w:lvl w:ilvl="1" w:tentative="1">
+      <w:start w:val="1"/>
+      <w:numFmt w:val="bullet"/>
+      <w:lvlText w:val=""/>
+      <w:lvlJc w:val="left"/>
+      <w:pPr>
+        <w:tabs>
+          <w:tab w:val="num" w:pos="1440"/>
+        </w:tabs>
+        <w:ind w:left="1440" w:hanging="360"/>
+      </w:pPr>
+      <w:rPr>
+        <w:rFonts w:ascii="Symbol" w:hAnsi="Symbol" w:hint="default"/>
+        <w:sz w:val="20"/>
+      </w:rPr>
+    </w:lvl>
+    <w:lvl w:ilvl="2" w:tentative="1">
+      <w:start w:val="1"/>
+      <w:numFmt w:val="bullet"/>
+      <w:lvlText w:val=""/>
+      <w:lvlJc w:val="left"/>
+      <w:pPr>
+        <w:tabs>
+          <w:tab w:val="num" w:pos="2160"/>
+        </w:tabs>
+        <w:ind w:left="2160" w:hanging="360"/>
+      </w:pPr>
+      <w:rPr>
+        <w:rFonts w:ascii="Symbol" w:hAnsi="Symbol" w:hint="default"/>
+        <w:sz w:val="20"/>
+      </w:rPr>
+    </w:lvl>
+    <w:lvl w:ilvl="3" w:tentative="1">
+      <w:start w:val="1"/>
+      <w:numFmt w:val="bullet"/>
+      <w:lvlText w:val=""/>
+      <w:lvlJc w:val="left"/>
+      <w:pPr>
+        <w:tabs>
+          <w:tab w:val="num" w:pos="2880"/>
+        </w:tabs>
+        <w:ind w:left="2880" w:hanging="360"/>
+      </w:pPr>
+      <w:rPr>
+        <w:rFonts w:ascii="Symbol" w:hAnsi="Symbol" w:hint="default"/>
+        <w:sz w:val="20"/>
+      </w:rPr>
+    </w:lvl>
+    <w:lvl w:ilvl="4" w:tentative="1">
+      <w:start w:val="1"/>
+      <w:numFmt w:val="bullet"/>
+      <w:lvlText w:val=""/>
+      <w:lvlJc w:val="left"/>
+      <w:pPr>
+        <w:tabs>
+          <w:tab w:val="num" w:pos="3600"/>
+        </w:tabs>
+        <w:ind w:left="3600" w:hanging="360"/>
+      </w:pPr>
+      <w:rPr>
+        <w:rFonts w:ascii="Symbol" w:hAnsi="Symbol" w:hint="default"/>
+        <w:sz w:val="20"/>
+      </w:rPr>
+    </w:lvl>
+    <w:lvl w:ilvl="5" w:tentative="1">
+      <w:start w:val="1"/>
+      <w:numFmt w:val="bullet"/>
+      <w:lvlText w:val=""/>
+      <w:lvlJc w:val="left"/>
+      <w:pPr>
+        <w:tabs>
+          <w:tab w:val="num" w:pos="4320"/>
+        </w:tabs>
+        <w:ind w:left="4320" w:hanging="360"/>
+      </w:pPr>
+      <w:rPr>
+        <w:rFonts w:ascii="Symbol" w:hAnsi="Symbol" w:hint="default"/>
+        <w:sz w:val="20"/>
+      </w:rPr>
+    </w:lvl>
+    <w:lvl w:ilvl="6" w:tentative="1">
+      <w:start w:val="1"/>
+      <w:numFmt w:val="bullet"/>
+      <w:lvlText w:val=""/>
+      <w:lvlJc w:val="left"/>
+      <w:pPr>
+        <w:tabs>
+          <w:tab w:val="num" w:pos="5040"/>
+        </w:tabs>
+        <w:ind w:left="5040" w:hanging="360"/>
+      </w:pPr>
+      <w:rPr>
+        <w:rFonts w:ascii="Symbol" w:hAnsi="Symbol" w:hint="default"/>
+        <w:sz w:val="20"/>
+      </w:rPr>
+    </w:lvl>
+    <w:lvl w:ilvl="7" w:tentative="1">
+      <w:start w:val="1"/>
+      <w:numFmt w:val="bullet"/>
+      <w:lvlText w:val=""/>
+      <w:lvlJc w:val="left"/>
+      <w:pPr>
+        <w:tabs>
+          <w:tab w:val="num" w:pos="5760"/>
+        </w:tabs>
+        <w:ind w:left="5760" w:hanging="360"/>
+      </w:pPr>
+      <w:rPr>
+        <w:rFonts w:ascii="Symbol" w:hAnsi="Symbol" w:hint="default"/>
+        <w:sz w:val="20"/>
+      </w:rPr>
+    </w:lvl>
+    <w:lvl w:ilvl="8" w:tentative="1">
+      <w:start w:val="1"/>
+      <w:numFmt w:val="bullet"/>
+      <w:lvlText w:val=""/>
+      <w:lvlJc w:val="left"/>
+      <w:pPr>
+        <w:tabs>
+          <w:tab w:val="num" w:pos="6480"/>
+        </w:tabs>
+        <w:ind w:left="6480" w:hanging="360"/>
+      </w:pPr>
+      <w:rPr>
+        <w:rFonts w:ascii="Symbol" w:hAnsi="Symbol" w:hint="default"/>
+        <w:sz w:val="20"/>
+      </w:rPr>
+    </w:lvl>
+  </w:abstractNum>
+  <w:abstractNum w:abstractNumId="5" w15:restartNumberingAfterBreak="0">
+    <w:nsid w:val="614E2715"/>
+    <w:multiLevelType w:val="multilevel"/>
+    <w:tmpl w:val="FA7AA304"/>
+    <w:lvl w:ilvl="0">
+      <w:start w:val="1"/>
+      <w:numFmt w:val="bullet"/>
+      <w:lvlText w:val=""/>
+      <w:lvlJc w:val="left"/>
+      <w:pPr>
+        <w:tabs>
+          <w:tab w:val="num" w:pos="720"/>
+        </w:tabs>
+        <w:ind w:left="720" w:hanging="360"/>
+      </w:pPr>
+      <w:rPr>
+        <w:rFonts w:ascii="Symbol" w:hAnsi="Symbol" w:hint="default"/>
+        <w:sz w:val="20"/>
+      </w:rPr>
+    </w:lvl>
+    <w:lvl w:ilvl="1" w:tentative="1">
+      <w:start w:val="1"/>
+      <w:numFmt w:val="bullet"/>
+      <w:lvlText w:val=""/>
+      <w:lvlJc w:val="left"/>
+      <w:pPr>
+        <w:tabs>
+          <w:tab w:val="num" w:pos="1440"/>
+        </w:tabs>
+        <w:ind w:left="1440" w:hanging="360"/>
+      </w:pPr>
+      <w:rPr>
+        <w:rFonts w:ascii="Symbol" w:hAnsi="Symbol" w:hint="default"/>
+        <w:sz w:val="20"/>
+      </w:rPr>
+    </w:lvl>
+    <w:lvl w:ilvl="2" w:tentative="1">
+      <w:start w:val="1"/>
+      <w:numFmt w:val="bullet"/>
+      <w:lvlText w:val=""/>
+      <w:lvlJc w:val="left"/>
+      <w:pPr>
+        <w:tabs>
+          <w:tab w:val="num" w:pos="2160"/>
+        </w:tabs>
+        <w:ind w:left="2160" w:hanging="360"/>
+      </w:pPr>
+      <w:rPr>
+        <w:rFonts w:ascii="Symbol" w:hAnsi="Symbol" w:hint="default"/>
+        <w:sz w:val="20"/>
+      </w:rPr>
+    </w:lvl>
+    <w:lvl w:ilvl="3" w:tentative="1">
+      <w:start w:val="1"/>
+      <w:numFmt w:val="bullet"/>
+      <w:lvlText w:val=""/>
+      <w:lvlJc w:val="left"/>
+      <w:pPr>
+        <w:tabs>
+          <w:tab w:val="num" w:pos="2880"/>
+        </w:tabs>
+        <w:ind w:left="2880" w:hanging="360"/>
+      </w:pPr>
+      <w:rPr>
+        <w:rFonts w:ascii="Symbol" w:hAnsi="Symbol" w:hint="default"/>
+        <w:sz w:val="20"/>
+      </w:rPr>
+    </w:lvl>
+    <w:lvl w:ilvl="4" w:tentative="1">
+      <w:start w:val="1"/>
+      <w:numFmt w:val="bullet"/>
+      <w:lvlText w:val=""/>
+      <w:lvlJc w:val="left"/>
+      <w:pPr>
+        <w:tabs>
+          <w:tab w:val="num" w:pos="3600"/>
+        </w:tabs>
+        <w:ind w:left="3600" w:hanging="360"/>
+      </w:pPr>
+      <w:rPr>
+        <w:rFonts w:ascii="Symbol" w:hAnsi="Symbol" w:hint="default"/>
+        <w:sz w:val="20"/>
+      </w:rPr>
+    </w:lvl>
+    <w:lvl w:ilvl="5" w:tentative="1">
+      <w:start w:val="1"/>
+      <w:numFmt w:val="bullet"/>
+      <w:lvlText w:val=""/>
+      <w:lvlJc w:val="left"/>
+      <w:pPr>
+        <w:tabs>
+          <w:tab w:val="num" w:pos="4320"/>
+        </w:tabs>
+        <w:ind w:left="4320" w:hanging="360"/>
+      </w:pPr>
+      <w:rPr>
+        <w:rFonts w:ascii="Symbol" w:hAnsi="Symbol" w:hint="default"/>
+        <w:sz w:val="20"/>
+      </w:rPr>
+    </w:lvl>
+    <w:lvl w:ilvl="6" w:tentative="1">
+      <w:start w:val="1"/>
+      <w:numFmt w:val="bullet"/>
+      <w:lvlText w:val=""/>
+      <w:lvlJc w:val="left"/>
+      <w:pPr>
+        <w:tabs>
+          <w:tab w:val="num" w:pos="5040"/>
+        </w:tabs>
+        <w:ind w:left="5040" w:hanging="360"/>
+      </w:pPr>
+      <w:rPr>
+        <w:rFonts w:ascii="Symbol" w:hAnsi="Symbol" w:hint="default"/>
+        <w:sz w:val="20"/>
+      </w:rPr>
+    </w:lvl>
+    <w:lvl w:ilvl="7" w:tentative="1">
+      <w:start w:val="1"/>
+      <w:numFmt w:val="bullet"/>
+      <w:lvlText w:val=""/>
+      <w:lvlJc w:val="left"/>
+      <w:pPr>
+        <w:tabs>
+          <w:tab w:val="num" w:pos="5760"/>
+        </w:tabs>
+        <w:ind w:left="5760" w:hanging="360"/>
+      </w:pPr>
+      <w:rPr>
+        <w:rFonts w:ascii="Symbol" w:hAnsi="Symbol" w:hint="default"/>
+        <w:sz w:val="20"/>
+      </w:rPr>
+    </w:lvl>
+    <w:lvl w:ilvl="8" w:tentative="1">
+      <w:start w:val="1"/>
+      <w:numFmt w:val="bullet"/>
+      <w:lvlText w:val=""/>
+      <w:lvlJc w:val="left"/>
+      <w:pPr>
+        <w:tabs>
+          <w:tab w:val="num" w:pos="6480"/>
+        </w:tabs>
+        <w:ind w:left="6480" w:hanging="360"/>
+      </w:pPr>
+      <w:rPr>
+        <w:rFonts w:ascii="Symbol" w:hAnsi="Symbol" w:hint="default"/>
+        <w:sz w:val="20"/>
+      </w:rPr>
+    </w:lvl>
+  </w:abstractNum>
+  <w:abstractNum w:abstractNumId="6" w15:restartNumberingAfterBreak="0">
+    <w:nsid w:val="6B7410D1"/>
+    <w:multiLevelType w:val="multilevel"/>
+    <w:tmpl w:val="950C6818"/>
+    <w:lvl w:ilvl="0">
+      <w:start w:val="1"/>
+      <w:numFmt w:val="bullet"/>
+      <w:lvlText w:val=""/>
+      <w:lvlJc w:val="left"/>
+      <w:pPr>
+        <w:tabs>
+          <w:tab w:val="num" w:pos="720"/>
+        </w:tabs>
+        <w:ind w:left="720" w:hanging="360"/>
+      </w:pPr>
+      <w:rPr>
+        <w:rFonts w:ascii="Symbol" w:hAnsi="Symbol" w:hint="default"/>
+        <w:sz w:val="20"/>
+      </w:rPr>
+    </w:lvl>
+    <w:lvl w:ilvl="1" w:tentative="1">
+      <w:start w:val="1"/>
+      <w:numFmt w:val="bullet"/>
+      <w:lvlText w:val=""/>
+      <w:lvlJc w:val="left"/>
+      <w:pPr>
+        <w:tabs>
+          <w:tab w:val="num" w:pos="1440"/>
+        </w:tabs>
+        <w:ind w:left="1440" w:hanging="360"/>
+      </w:pPr>
+      <w:rPr>
+        <w:rFonts w:ascii="Symbol" w:hAnsi="Symbol" w:hint="default"/>
+        <w:sz w:val="20"/>
+      </w:rPr>
+    </w:lvl>
+    <w:lvl w:ilvl="2" w:tentative="1">
+      <w:start w:val="1"/>
+      <w:numFmt w:val="bullet"/>
+      <w:lvlText w:val=""/>
+      <w:lvlJc w:val="left"/>
+      <w:pPr>
+        <w:tabs>
+          <w:tab w:val="num" w:pos="2160"/>
+        </w:tabs>
+        <w:ind w:left="2160" w:hanging="360"/>
+      </w:pPr>
+      <w:rPr>
+        <w:rFonts w:ascii="Symbol" w:hAnsi="Symbol" w:hint="default"/>
+        <w:sz w:val="20"/>
+      </w:rPr>
+    </w:lvl>
+    <w:lvl w:ilvl="3" w:tentative="1">
+      <w:start w:val="1"/>
+      <w:numFmt w:val="bullet"/>
+      <w:lvlText w:val=""/>
+      <w:lvlJc w:val="left"/>
+      <w:pPr>
+        <w:tabs>
+          <w:tab w:val="num" w:pos="2880"/>
+        </w:tabs>
+        <w:ind w:left="2880" w:hanging="360"/>
+      </w:pPr>
+      <w:rPr>
+        <w:rFonts w:ascii="Symbol" w:hAnsi="Symbol" w:hint="default"/>
+        <w:sz w:val="20"/>
+      </w:rPr>
+    </w:lvl>
+    <w:lvl w:ilvl="4" w:tentative="1">
+      <w:start w:val="1"/>
+      <w:numFmt w:val="bullet"/>
+      <w:lvlText w:val=""/>
+      <w:lvlJc w:val="left"/>
+      <w:pPr>
+        <w:tabs>
+          <w:tab w:val="num" w:pos="3600"/>
+        </w:tabs>
+        <w:ind w:left="3600" w:hanging="360"/>
+      </w:pPr>
+      <w:rPr>
+        <w:rFonts w:ascii="Symbol" w:hAnsi="Symbol" w:hint="default"/>
+        <w:sz w:val="20"/>
+      </w:rPr>
+    </w:lvl>
+    <w:lvl w:ilvl="5" w:tentative="1">
+      <w:start w:val="1"/>
+      <w:numFmt w:val="bullet"/>
+      <w:lvlText w:val=""/>
+      <w:lvlJc w:val="left"/>
+      <w:pPr>
+        <w:tabs>
+          <w:tab w:val="num" w:pos="4320"/>
+        </w:tabs>
+        <w:ind w:left="4320" w:hanging="360"/>
+      </w:pPr>
+      <w:rPr>
+        <w:rFonts w:ascii="Symbol" w:hAnsi="Symbol" w:hint="default"/>
+        <w:sz w:val="20"/>
+      </w:rPr>
+    </w:lvl>
+    <w:lvl w:ilvl="6" w:tentative="1">
+      <w:start w:val="1"/>
+      <w:numFmt w:val="bullet"/>
+      <w:lvlText w:val=""/>
+      <w:lvlJc w:val="left"/>
+      <w:pPr>
+        <w:tabs>
+          <w:tab w:val="num" w:pos="5040"/>
+        </w:tabs>
+        <w:ind w:left="5040" w:hanging="360"/>
+      </w:pPr>
+      <w:rPr>
+        <w:rFonts w:ascii="Symbol" w:hAnsi="Symbol" w:hint="default"/>
+        <w:sz w:val="20"/>
+      </w:rPr>
+    </w:lvl>
+    <w:lvl w:ilvl="7" w:tentative="1">
+      <w:start w:val="1"/>
+      <w:numFmt w:val="bullet"/>
+      <w:lvlText w:val=""/>
+      <w:lvlJc w:val="left"/>
+      <w:pPr>
+        <w:tabs>
+          <w:tab w:val="num" w:pos="5760"/>
+        </w:tabs>
+        <w:ind w:left="5760" w:hanging="360"/>
+      </w:pPr>
+      <w:rPr>
+        <w:rFonts w:ascii="Symbol" w:hAnsi="Symbol" w:hint="default"/>
+        <w:sz w:val="20"/>
+      </w:rPr>
+    </w:lvl>
+    <w:lvl w:ilvl="8" w:tentative="1">
+      <w:start w:val="1"/>
+      <w:numFmt w:val="bullet"/>
+      <w:lvlText w:val=""/>
+      <w:lvlJc w:val="left"/>
+      <w:pPr>
+        <w:tabs>
+          <w:tab w:val="num" w:pos="6480"/>
+        </w:tabs>
+        <w:ind w:left="6480" w:hanging="360"/>
+      </w:pPr>
+      <w:rPr>
+        <w:rFonts w:ascii="Symbol" w:hAnsi="Symbol" w:hint="default"/>
+        <w:sz w:val="20"/>
+      </w:rPr>
+    </w:lvl>
+  </w:abstractNum>
   <w:num w:numId="1" w16cid:durableId="831215251">
-    <w:abstractNumId w:val="2"/>
+    <w:abstractNumId w:val="3"/>
   </w:num>
   <w:num w:numId="2" w16cid:durableId="1634678974">
     <w:abstractNumId w:val="0"/>
   </w:num>
   <w:num w:numId="3" w16cid:durableId="1589582784">
     <w:abstractNumId w:val="1"/>
+  </w:num>
+  <w:num w:numId="4" w16cid:durableId="1580214490">
+    <w:abstractNumId w:val="4"/>
+  </w:num>
+  <w:num w:numId="5" w16cid:durableId="2112772237">
+    <w:abstractNumId w:val="6"/>
+  </w:num>
+  <w:num w:numId="6" w16cid:durableId="477041883">
+    <w:abstractNumId w:val="5"/>
+  </w:num>
+  <w:num w:numId="7" w16cid:durableId="1562862686">
+    <w:abstractNumId w:val="2"/>
   </w:num>
 </w:numbering>
 </file>

</xml_diff>